<commit_message>
Minor correction in the flow picture
</commit_message>
<xml_diff>
--- a/activities/network-flow-monitoring/flow-exercise-handout.docx
+++ b/activities/network-flow-monitoring/flow-exercise-handout.docx
@@ -10,8 +10,6 @@
           <w:lang w:val="cs-CZ"/>
         </w:rPr>
       </w:pPr>
-      <w:bookmarkStart w:id="0" w:name="_GoBack"/>
-      <w:bookmarkEnd w:id="0"/>
       <w:r>
         <w:rPr>
           <w:lang w:val="cs-CZ"/>
@@ -290,7 +288,7 @@
           <w:lang w:val="en-US"/>
         </w:rPr>
         <w:drawing>
-          <wp:anchor distT="0" distB="0" distL="114300" distR="114300" simplePos="0" relativeHeight="251658240" behindDoc="0" locked="0" layoutInCell="1" allowOverlap="1">
+          <wp:anchor distT="0" distB="0" distL="114300" distR="114300" simplePos="0" relativeHeight="251658240" behindDoc="0" locked="0" layoutInCell="1" allowOverlap="1" wp14:anchorId="1FFCB1C6" wp14:editId="317315BA">
             <wp:simplePos x="0" y="0"/>
             <wp:positionH relativeFrom="margin">
               <wp:align>center</wp:align>
@@ -298,8 +296,8 @@
             <wp:positionV relativeFrom="paragraph">
               <wp:posOffset>617966</wp:posOffset>
             </wp:positionV>
-            <wp:extent cx="5231765" cy="2401570"/>
-            <wp:effectExtent l="0" t="0" r="6985" b="0"/>
+            <wp:extent cx="5230495" cy="2401570"/>
+            <wp:effectExtent l="0" t="0" r="8255" b="0"/>
             <wp:wrapTopAndBottom/>
             <wp:docPr id="1" name="Picture 1"/>
             <wp:cNvGraphicFramePr>
@@ -322,7 +320,6 @@
                         </a:ext>
                       </a:extLst>
                     </a:blip>
-                    <a:srcRect/>
                     <a:stretch>
                       <a:fillRect/>
                     </a:stretch>
@@ -330,7 +327,7 @@
                   <pic:spPr bwMode="auto">
                     <a:xfrm>
                       <a:off x="0" y="0"/>
-                      <a:ext cx="5231765" cy="2401570"/>
+                      <a:ext cx="5231101" cy="2401570"/>
                     </a:xfrm>
                     <a:prstGeom prst="rect">
                       <a:avLst/>
@@ -369,7 +366,17 @@
           <w:szCs w:val="24"/>
           <w:lang w:val="cs-CZ"/>
         </w:rPr>
-        <w:t xml:space="preserve"> when TCP is used. The situation is even simpler with UDP, in which each packet forms exactly one flow.</w:t>
+        <w:t xml:space="preserve"> when TCP is used. The situation is even simpler with UDP, in which each packe</w:t>
+      </w:r>
+      <w:bookmarkStart w:id="0" w:name="_GoBack"/>
+      <w:bookmarkEnd w:id="0"/>
+      <w:r>
+        <w:rPr>
+          <w:sz w:val="24"/>
+          <w:szCs w:val="24"/>
+          <w:lang w:val="cs-CZ"/>
+        </w:rPr>
+        <w:t>t forms exactly one flow.</w:t>
       </w:r>
     </w:p>
     <w:p>
@@ -10352,7 +10359,7 @@
 </file>
 
 <file path=customXml/itemProps1.xml><?xml version="1.0" encoding="utf-8"?>
-<ds:datastoreItem xmlns:ds="http://schemas.openxmlformats.org/officeDocument/2006/customXml" ds:itemID="{CE5A0045-4BC5-4C25-9F0E-CF6C31517574}">
+<ds:datastoreItem xmlns:ds="http://schemas.openxmlformats.org/officeDocument/2006/customXml" ds:itemID="{D23C9166-2B17-4F3C-945F-D15C0EFDDFCE}">
   <ds:schemaRefs>
     <ds:schemaRef ds:uri="http://schemas.openxmlformats.org/officeDocument/2006/bibliography"/>
   </ds:schemaRefs>

</xml_diff>